<commit_message>
Introdotta la rimozione delle copie
</commit_message>
<xml_diff>
--- a/ITERAZIONE 3/SSD e CONTRATTI/Iterazione 3.docx
+++ b/ITERAZIONE 3/SSD e CONTRATTI/Iterazione 3.docx
@@ -8086,7 +8086,21 @@
                 <w:sz w:val="28"/>
                 <w:szCs w:val="28"/>
               </w:rPr>
-              <w:t xml:space="preserve">Il sistema conferma l’avvenuto inserimento del prodotto nel </w:t>
+              <w:t>Il sistema</w:t>
+            </w:r>
+            <w:r>
+              <w:rPr>
+                <w:sz w:val="28"/>
+                <w:szCs w:val="28"/>
+              </w:rPr>
+              <w:t>, dopo aver controllato la presenza di una copia del componente,</w:t>
+            </w:r>
+            <w:r>
+              <w:rPr>
+                <w:sz w:val="28"/>
+                <w:szCs w:val="28"/>
+              </w:rPr>
+              <w:t xml:space="preserve"> conferma l’avvenuto inserimento del prodotto nel </w:t>
             </w:r>
             <w:r>
               <w:rPr>
@@ -8511,7 +8525,95 @@
                 <w:sz w:val="28"/>
                 <w:szCs w:val="28"/>
               </w:rPr>
-              <w:t>a9</w:t>
+              <w:t>a8</w:t>
+            </w:r>
+            <w:r>
+              <w:rPr>
+                <w:b/>
+                <w:sz w:val="28"/>
+                <w:szCs w:val="28"/>
+              </w:rPr>
+              <w:t>:</w:t>
+            </w:r>
+            <w:r>
+              <w:rPr>
+                <w:sz w:val="28"/>
+                <w:szCs w:val="28"/>
+              </w:rPr>
+              <w:t xml:space="preserve"> Il sistema rileva che non sono presenti copie del componente selezionato dal cliente</w:t>
+            </w:r>
+          </w:p>
+          <w:p>
+            <w:pPr>
+              <w:pStyle w:val="Paragrafoelenco"/>
+              <w:numPr>
+                <w:ilvl w:val="0"/>
+                <w:numId w:val="43"/>
+              </w:numPr>
+              <w:rPr>
+                <w:sz w:val="28"/>
+                <w:szCs w:val="28"/>
+              </w:rPr>
+            </w:pPr>
+            <w:r>
+              <w:rPr>
+                <w:sz w:val="28"/>
+                <w:szCs w:val="28"/>
+              </w:rPr>
+              <w:t>Il sistema notifica al cliente l’assenza di copie del componente scelto, e impedisce l’inserimento nel carrello del componente</w:t>
+            </w:r>
+          </w:p>
+          <w:p>
+            <w:pPr>
+              <w:pStyle w:val="Paragrafoelenco"/>
+              <w:numPr>
+                <w:ilvl w:val="0"/>
+                <w:numId w:val="43"/>
+              </w:numPr>
+              <w:rPr>
+                <w:sz w:val="28"/>
+                <w:szCs w:val="28"/>
+              </w:rPr>
+            </w:pPr>
+            <w:r>
+              <w:rPr>
+                <w:sz w:val="28"/>
+                <w:szCs w:val="28"/>
+              </w:rPr>
+              <w:t xml:space="preserve">Il sistema consente al cliente di scegliere una nuova categoria di prodotti </w:t>
+            </w:r>
+            <w:r>
+              <w:rPr>
+                <w:sz w:val="28"/>
+                <w:szCs w:val="28"/>
+              </w:rPr>
+              <w:t>(ripresa dal passo 2 del flusso principale).</w:t>
+            </w:r>
+            <w:bookmarkStart w:id="6" w:name="_GoBack"/>
+            <w:bookmarkEnd w:id="6"/>
+          </w:p>
+          <w:p>
+            <w:pPr>
+              <w:rPr>
+                <w:sz w:val="28"/>
+                <w:szCs w:val="28"/>
+              </w:rPr>
+            </w:pPr>
+            <w:r>
+              <w:rPr>
+                <w:b/>
+                <w:sz w:val="28"/>
+                <w:szCs w:val="28"/>
+              </w:rPr>
+              <w:t>b</w:t>
+            </w:r>
+            <w:r>
+              <w:rPr>
+                <w:b/>
+                <w:sz w:val="28"/>
+                <w:szCs w:val="28"/>
+              </w:rPr>
+              <w:t>9</w:t>
             </w:r>
             <w:r>
               <w:rPr>
@@ -8553,14 +8655,7 @@
                 <w:sz w:val="28"/>
                 <w:szCs w:val="28"/>
               </w:rPr>
-              <w:t>Il cliente seleziona la componente da rimuovere dal</w:t>
-            </w:r>
-            <w:r>
-              <w:rPr>
-                <w:sz w:val="28"/>
-                <w:szCs w:val="28"/>
-              </w:rPr>
-              <w:t xml:space="preserve"> suo carrello attuale</w:t>
+              <w:t>Il cliente seleziona la componente da rimuovere dal suo carrello attuale</w:t>
             </w:r>
           </w:p>
           <w:p>
@@ -8580,28 +8675,14 @@
                 <w:sz w:val="28"/>
                 <w:szCs w:val="28"/>
               </w:rPr>
-              <w:t xml:space="preserve">Il sistema conferma la rimozione, aggiornando </w:t>
-            </w:r>
-            <w:r>
-              <w:rPr>
-                <w:sz w:val="28"/>
-                <w:szCs w:val="28"/>
-              </w:rPr>
-              <w:t>la lista delle componenti presente nel carrello</w:t>
-            </w:r>
-            <w:r>
-              <w:rPr>
-                <w:sz w:val="28"/>
-                <w:szCs w:val="28"/>
-              </w:rPr>
-              <w:t xml:space="preserve">, il numero dei pezzi e il prezzo totale delle componenti, e infine consente al cliente la scelta di un nuovo componente presente in catalogo </w:t>
-            </w:r>
-            <w:r>
-              <w:rPr>
-                <w:sz w:val="28"/>
-                <w:szCs w:val="28"/>
-              </w:rPr>
-              <w:t xml:space="preserve">(ripresa </w:t>
+              <w:t>Il sistema conferma la rimozione, aggiornando la lista delle componenti presente nel carrello</w:t>
+            </w:r>
+            <w:r>
+              <w:rPr>
+                <w:sz w:val="28"/>
+                <w:szCs w:val="28"/>
+              </w:rPr>
+              <w:t xml:space="preserve">, il numero dei pezzi e il prezzo totale delle componenti, e infine consente al cliente la scelta di un nuovo componente presente in catalogo (ripresa </w:t>
             </w:r>
             <w:r>
               <w:rPr>
@@ -8617,8 +8698,6 @@
               </w:rPr>
               <w:t xml:space="preserve"> del flusso principale).</w:t>
             </w:r>
-            <w:bookmarkStart w:id="6" w:name="_GoBack"/>
-            <w:bookmarkEnd w:id="6"/>
           </w:p>
         </w:tc>
       </w:tr>
@@ -9063,6 +9142,7 @@
                 <w:sz w:val="28"/>
                 <w:szCs w:val="28"/>
               </w:rPr>
+              <w:lastRenderedPageBreak/>
               <w:t>Sistema:</w:t>
             </w:r>
             <w:r>
@@ -9116,6 +9196,7 @@
                 <w:sz w:val="28"/>
                 <w:szCs w:val="28"/>
               </w:rPr>
+              <w:lastRenderedPageBreak/>
               <w:t>Pre-condizioni</w:t>
             </w:r>
           </w:p>
@@ -9271,7 +9352,6 @@
                 <w:sz w:val="28"/>
                 <w:szCs w:val="28"/>
               </w:rPr>
-              <w:lastRenderedPageBreak/>
               <w:t>Il sistema richiede i dati del cliente (</w:t>
             </w:r>
             <w:r>
@@ -9439,7 +9519,6 @@
                 <w:sz w:val="28"/>
                 <w:szCs w:val="28"/>
               </w:rPr>
-              <w:lastRenderedPageBreak/>
               <w:t>Estensioni</w:t>
             </w:r>
           </w:p>
@@ -9810,6 +9889,7 @@
           <w:sz w:val="32"/>
           <w:szCs w:val="32"/>
         </w:rPr>
+        <w:lastRenderedPageBreak/>
         <w:t xml:space="preserve">Caso d’uso </w:t>
       </w:r>
       <w:r>
@@ -10072,7 +10152,6 @@
                 <w:sz w:val="28"/>
                 <w:szCs w:val="28"/>
               </w:rPr>
-              <w:lastRenderedPageBreak/>
               <w:t>Parti interessate e interessi</w:t>
             </w:r>
           </w:p>
@@ -10553,14 +10632,7 @@
                 <w:sz w:val="28"/>
                 <w:szCs w:val="28"/>
               </w:rPr>
-              <w:t xml:space="preserve"> Il sistema rileva</w:t>
-            </w:r>
-            <w:r>
-              <w:rPr>
-                <w:sz w:val="28"/>
-                <w:szCs w:val="28"/>
-              </w:rPr>
-              <w:t xml:space="preserve"> che i dati inseriti dall’utente sono errati</w:t>
+              <w:t xml:space="preserve"> Il sistema rileva che i dati inseriti dall’utente sono errati</w:t>
             </w:r>
           </w:p>
           <w:p>
@@ -10581,14 +10653,7 @@
                 <w:sz w:val="28"/>
                 <w:szCs w:val="28"/>
               </w:rPr>
-              <w:t xml:space="preserve">Il sistema </w:t>
-            </w:r>
-            <w:r>
-              <w:rPr>
-                <w:sz w:val="28"/>
-                <w:szCs w:val="28"/>
-              </w:rPr>
-              <w:t xml:space="preserve">mostra all’utente un messaggio di errore di login e invita l’utente ad inserire nuovamente le sue credenziali </w:t>
+              <w:t xml:space="preserve">Il sistema mostra all’utente un messaggio di errore di login e invita l’utente ad inserire nuovamente le sue credenziali </w:t>
             </w:r>
           </w:p>
         </w:tc>
@@ -10795,6 +10860,7 @@
                 <w:sz w:val="28"/>
                 <w:szCs w:val="28"/>
               </w:rPr>
+              <w:lastRenderedPageBreak/>
               <w:t>Nome del caso d’uso</w:t>
             </w:r>
           </w:p>
@@ -11002,7 +11068,6 @@
                 <w:sz w:val="28"/>
                 <w:szCs w:val="28"/>
               </w:rPr>
-              <w:lastRenderedPageBreak/>
               <w:t>Il sistema verifica la presenza del componente e lo rimuove.</w:t>
             </w:r>
           </w:p>
@@ -11514,6 +11579,7 @@
                 <w:sz w:val="28"/>
                 <w:szCs w:val="28"/>
               </w:rPr>
+              <w:lastRenderedPageBreak/>
               <w:t>Nome del caso d’uso</w:t>
             </w:r>
           </w:p>
@@ -11695,7 +11761,6 @@
                 <w:sz w:val="28"/>
                 <w:szCs w:val="28"/>
               </w:rPr>
-              <w:lastRenderedPageBreak/>
               <w:t xml:space="preserve">Il cliente </w:t>
             </w:r>
             <w:r>
@@ -12183,15 +12248,7 @@
                 <w:sz w:val="28"/>
                 <w:szCs w:val="28"/>
               </w:rPr>
-              <w:t xml:space="preserve">la gestione delle </w:t>
-            </w:r>
-            <w:r>
-              <w:rPr>
-                <w:sz w:val="28"/>
-                <w:szCs w:val="28"/>
-              </w:rPr>
-              <w:lastRenderedPageBreak/>
-              <w:t>varie periferiche interne o schede elettroniche</w:t>
+              <w:t>la gestione delle varie periferiche interne o schede elettroniche</w:t>
             </w:r>
             <w:r>
               <w:rPr>
@@ -12223,7 +12280,6 @@
                 <w:sz w:val="28"/>
                 <w:szCs w:val="28"/>
               </w:rPr>
-              <w:lastRenderedPageBreak/>
               <w:t>GPU</w:t>
             </w:r>
           </w:p>
@@ -12730,6 +12786,7 @@
                 <w:sz w:val="28"/>
                 <w:szCs w:val="28"/>
               </w:rPr>
+              <w:lastRenderedPageBreak/>
               <w:t>La funzione principale di un alimentatore</w:t>
             </w:r>
             <w:r>
@@ -13490,7 +13547,15 @@
                 <w:sz w:val="28"/>
                 <w:szCs w:val="28"/>
               </w:rPr>
-              <w:t>), in elettronica e informatica indica un dispositivo di memoria di massa di tipo magnetico che utilizza uno o più dischi magnetizzati per l'archiviazione di dati e applicazioni (file, programmi e sistemi operativi).</w:t>
+              <w:t xml:space="preserve">), in elettronica e </w:t>
+            </w:r>
+            <w:r>
+              <w:rPr>
+                <w:sz w:val="28"/>
+                <w:szCs w:val="28"/>
+              </w:rPr>
+              <w:lastRenderedPageBreak/>
+              <w:t>informatica indica un dispositivo di memoria di massa di tipo magnetico che utilizza uno o più dischi magnetizzati per l'archiviazione di dati e applicazioni (file, programmi e sistemi operativi).</w:t>
             </w:r>
           </w:p>
         </w:tc>
@@ -13518,6 +13583,7 @@
                 <w:sz w:val="28"/>
                 <w:szCs w:val="28"/>
               </w:rPr>
+              <w:lastRenderedPageBreak/>
               <w:t>Configurazione</w:t>
             </w:r>
           </w:p>
@@ -13638,15 +13704,7 @@
                 <w:sz w:val="28"/>
                 <w:szCs w:val="28"/>
               </w:rPr>
-              <w:t xml:space="preserve">contiene uno o più componenti meccanici che forniscono </w:t>
-            </w:r>
-            <w:r>
-              <w:rPr>
-                <w:sz w:val="28"/>
-                <w:szCs w:val="28"/>
-              </w:rPr>
-              <w:lastRenderedPageBreak/>
-              <w:t>connessioni meccaniche ed elettriche tra un microprocessore</w:t>
+              <w:t>contiene uno o più componenti meccanici che forniscono connessioni meccaniche ed elettriche tra un microprocessore</w:t>
             </w:r>
             <w:r>
               <w:rPr>
@@ -13717,7 +13775,6 @@
                 <w:sz w:val="28"/>
                 <w:szCs w:val="28"/>
               </w:rPr>
-              <w:lastRenderedPageBreak/>
               <w:t>Bundle</w:t>
             </w:r>
           </w:p>
@@ -13965,6 +14022,7 @@
           <w:szCs w:val="28"/>
           <w:lang w:eastAsia="en-GB"/>
         </w:rPr>
+        <w:lastRenderedPageBreak/>
         <w:t>L’obiettivo principale del gruppo è quello di soddisfare tutte le richieste del committente, così come tutti i requisiti non funzionali individuati nel corso dell’elaborato.</w:t>
       </w:r>
     </w:p>
@@ -14039,7 +14097,6 @@
           <w:szCs w:val="32"/>
           <w:lang w:eastAsia="en-GB"/>
         </w:rPr>
-        <w:lastRenderedPageBreak/>
         <w:t>Posizionamento</w:t>
       </w:r>
       <w:bookmarkEnd w:id="18"/>
@@ -14550,7 +14607,6 @@
                 <w:sz w:val="28"/>
                 <w:szCs w:val="28"/>
               </w:rPr>
-              <w:lastRenderedPageBreak/>
               <w:t>Tipologia</w:t>
             </w:r>
           </w:p>
@@ -14981,6 +15037,7 @@
           <w:sz w:val="28"/>
           <w:szCs w:val="28"/>
         </w:rPr>
+        <w:lastRenderedPageBreak/>
         <w:t>Il suo compito è quello di progettare il prodotto software, cercando di soddisfare tutte le richieste del committente.</w:t>
       </w:r>
     </w:p>
@@ -16353,6 +16410,92 @@
     </w:lvl>
   </w:abstractNum>
   <w:abstractNum w:abstractNumId="11" w15:restartNumberingAfterBreak="0">
+    <w:nsid w:val="19093504"/>
+    <w:multiLevelType w:val="hybridMultilevel"/>
+    <w:tmpl w:val="351CDEC8"/>
+    <w:lvl w:ilvl="0" w:tplc="0410000F">
+      <w:start w:val="1"/>
+      <w:numFmt w:val="decimal"/>
+      <w:lvlText w:val="%1."/>
+      <w:lvlJc w:val="left"/>
+      <w:pPr>
+        <w:ind w:left="1068" w:hanging="360"/>
+      </w:pPr>
+    </w:lvl>
+    <w:lvl w:ilvl="1" w:tplc="04100019" w:tentative="1">
+      <w:start w:val="1"/>
+      <w:numFmt w:val="lowerLetter"/>
+      <w:lvlText w:val="%2."/>
+      <w:lvlJc w:val="left"/>
+      <w:pPr>
+        <w:ind w:left="1788" w:hanging="360"/>
+      </w:pPr>
+    </w:lvl>
+    <w:lvl w:ilvl="2" w:tplc="0410001B" w:tentative="1">
+      <w:start w:val="1"/>
+      <w:numFmt w:val="lowerRoman"/>
+      <w:lvlText w:val="%3."/>
+      <w:lvlJc w:val="right"/>
+      <w:pPr>
+        <w:ind w:left="2508" w:hanging="180"/>
+      </w:pPr>
+    </w:lvl>
+    <w:lvl w:ilvl="3" w:tplc="0410000F" w:tentative="1">
+      <w:start w:val="1"/>
+      <w:numFmt w:val="decimal"/>
+      <w:lvlText w:val="%4."/>
+      <w:lvlJc w:val="left"/>
+      <w:pPr>
+        <w:ind w:left="3228" w:hanging="360"/>
+      </w:pPr>
+    </w:lvl>
+    <w:lvl w:ilvl="4" w:tplc="04100019" w:tentative="1">
+      <w:start w:val="1"/>
+      <w:numFmt w:val="lowerLetter"/>
+      <w:lvlText w:val="%5."/>
+      <w:lvlJc w:val="left"/>
+      <w:pPr>
+        <w:ind w:left="3948" w:hanging="360"/>
+      </w:pPr>
+    </w:lvl>
+    <w:lvl w:ilvl="5" w:tplc="0410001B" w:tentative="1">
+      <w:start w:val="1"/>
+      <w:numFmt w:val="lowerRoman"/>
+      <w:lvlText w:val="%6."/>
+      <w:lvlJc w:val="right"/>
+      <w:pPr>
+        <w:ind w:left="4668" w:hanging="180"/>
+      </w:pPr>
+    </w:lvl>
+    <w:lvl w:ilvl="6" w:tplc="0410000F" w:tentative="1">
+      <w:start w:val="1"/>
+      <w:numFmt w:val="decimal"/>
+      <w:lvlText w:val="%7."/>
+      <w:lvlJc w:val="left"/>
+      <w:pPr>
+        <w:ind w:left="5388" w:hanging="360"/>
+      </w:pPr>
+    </w:lvl>
+    <w:lvl w:ilvl="7" w:tplc="04100019" w:tentative="1">
+      <w:start w:val="1"/>
+      <w:numFmt w:val="lowerLetter"/>
+      <w:lvlText w:val="%8."/>
+      <w:lvlJc w:val="left"/>
+      <w:pPr>
+        <w:ind w:left="6108" w:hanging="360"/>
+      </w:pPr>
+    </w:lvl>
+    <w:lvl w:ilvl="8" w:tplc="0410001B" w:tentative="1">
+      <w:start w:val="1"/>
+      <w:numFmt w:val="lowerRoman"/>
+      <w:lvlText w:val="%9."/>
+      <w:lvlJc w:val="right"/>
+      <w:pPr>
+        <w:ind w:left="6828" w:hanging="180"/>
+      </w:pPr>
+    </w:lvl>
+  </w:abstractNum>
+  <w:abstractNum w:abstractNumId="12" w15:restartNumberingAfterBreak="0">
     <w:nsid w:val="1A6550D9"/>
     <w:multiLevelType w:val="hybridMultilevel"/>
     <w:tmpl w:val="AD0C36AE"/>
@@ -16438,7 +16581,7 @@
       </w:pPr>
     </w:lvl>
   </w:abstractNum>
-  <w:abstractNum w:abstractNumId="12" w15:restartNumberingAfterBreak="0">
+  <w:abstractNum w:abstractNumId="13" w15:restartNumberingAfterBreak="0">
     <w:nsid w:val="1ACA6E44"/>
     <w:multiLevelType w:val="hybridMultilevel"/>
     <w:tmpl w:val="D174C9BA"/>
@@ -16551,7 +16694,7 @@
       </w:rPr>
     </w:lvl>
   </w:abstractNum>
-  <w:abstractNum w:abstractNumId="13" w15:restartNumberingAfterBreak="0">
+  <w:abstractNum w:abstractNumId="14" w15:restartNumberingAfterBreak="0">
     <w:nsid w:val="1B0967DE"/>
     <w:multiLevelType w:val="hybridMultilevel"/>
     <w:tmpl w:val="351CDEC8"/>
@@ -16637,7 +16780,7 @@
       </w:pPr>
     </w:lvl>
   </w:abstractNum>
-  <w:abstractNum w:abstractNumId="14" w15:restartNumberingAfterBreak="0">
+  <w:abstractNum w:abstractNumId="15" w15:restartNumberingAfterBreak="0">
     <w:nsid w:val="1DCE28A6"/>
     <w:multiLevelType w:val="multilevel"/>
     <w:tmpl w:val="7A4E9604"/>
@@ -16729,7 +16872,7 @@
       </w:pPr>
     </w:lvl>
   </w:abstractNum>
-  <w:abstractNum w:abstractNumId="15" w15:restartNumberingAfterBreak="0">
+  <w:abstractNum w:abstractNumId="16" w15:restartNumberingAfterBreak="0">
     <w:nsid w:val="1F7465C5"/>
     <w:multiLevelType w:val="hybridMultilevel"/>
     <w:tmpl w:val="E84EBD0E"/>
@@ -16842,7 +16985,7 @@
       </w:rPr>
     </w:lvl>
   </w:abstractNum>
-  <w:abstractNum w:abstractNumId="16" w15:restartNumberingAfterBreak="0">
+  <w:abstractNum w:abstractNumId="17" w15:restartNumberingAfterBreak="0">
     <w:nsid w:val="22821335"/>
     <w:multiLevelType w:val="hybridMultilevel"/>
     <w:tmpl w:val="F31AC828"/>
@@ -16955,7 +17098,7 @@
       </w:rPr>
     </w:lvl>
   </w:abstractNum>
-  <w:abstractNum w:abstractNumId="17" w15:restartNumberingAfterBreak="0">
+  <w:abstractNum w:abstractNumId="18" w15:restartNumberingAfterBreak="0">
     <w:nsid w:val="23B17BAD"/>
     <w:multiLevelType w:val="hybridMultilevel"/>
     <w:tmpl w:val="6B46EEB6"/>
@@ -17041,7 +17184,7 @@
       </w:pPr>
     </w:lvl>
   </w:abstractNum>
-  <w:abstractNum w:abstractNumId="18" w15:restartNumberingAfterBreak="0">
+  <w:abstractNum w:abstractNumId="19" w15:restartNumberingAfterBreak="0">
     <w:nsid w:val="282A1DD4"/>
     <w:multiLevelType w:val="hybridMultilevel"/>
     <w:tmpl w:val="351CDEC8"/>
@@ -17127,7 +17270,7 @@
       </w:pPr>
     </w:lvl>
   </w:abstractNum>
-  <w:abstractNum w:abstractNumId="19" w15:restartNumberingAfterBreak="0">
+  <w:abstractNum w:abstractNumId="20" w15:restartNumberingAfterBreak="0">
     <w:nsid w:val="2D4F6174"/>
     <w:multiLevelType w:val="hybridMultilevel"/>
     <w:tmpl w:val="D8FE0A4E"/>
@@ -17213,7 +17356,7 @@
       </w:pPr>
     </w:lvl>
   </w:abstractNum>
-  <w:abstractNum w:abstractNumId="20" w15:restartNumberingAfterBreak="0">
+  <w:abstractNum w:abstractNumId="21" w15:restartNumberingAfterBreak="0">
     <w:nsid w:val="2F712BFF"/>
     <w:multiLevelType w:val="hybridMultilevel"/>
     <w:tmpl w:val="24148438"/>
@@ -17299,7 +17442,7 @@
       </w:pPr>
     </w:lvl>
   </w:abstractNum>
-  <w:abstractNum w:abstractNumId="21" w15:restartNumberingAfterBreak="0">
+  <w:abstractNum w:abstractNumId="22" w15:restartNumberingAfterBreak="0">
     <w:nsid w:val="30114B64"/>
     <w:multiLevelType w:val="hybridMultilevel"/>
     <w:tmpl w:val="17C09B16"/>
@@ -17412,7 +17555,7 @@
       </w:rPr>
     </w:lvl>
   </w:abstractNum>
-  <w:abstractNum w:abstractNumId="22" w15:restartNumberingAfterBreak="0">
+  <w:abstractNum w:abstractNumId="23" w15:restartNumberingAfterBreak="0">
     <w:nsid w:val="326C28D6"/>
     <w:multiLevelType w:val="hybridMultilevel"/>
     <w:tmpl w:val="B8E6E698"/>
@@ -17525,7 +17668,7 @@
       </w:rPr>
     </w:lvl>
   </w:abstractNum>
-  <w:abstractNum w:abstractNumId="23" w15:restartNumberingAfterBreak="0">
+  <w:abstractNum w:abstractNumId="24" w15:restartNumberingAfterBreak="0">
     <w:nsid w:val="32D25819"/>
     <w:multiLevelType w:val="hybridMultilevel"/>
     <w:tmpl w:val="E33611BC"/>
@@ -17611,7 +17754,7 @@
       </w:pPr>
     </w:lvl>
   </w:abstractNum>
-  <w:abstractNum w:abstractNumId="24" w15:restartNumberingAfterBreak="0">
+  <w:abstractNum w:abstractNumId="25" w15:restartNumberingAfterBreak="0">
     <w:nsid w:val="34CC23F5"/>
     <w:multiLevelType w:val="hybridMultilevel"/>
     <w:tmpl w:val="351CDEC8"/>
@@ -17697,7 +17840,7 @@
       </w:pPr>
     </w:lvl>
   </w:abstractNum>
-  <w:abstractNum w:abstractNumId="25" w15:restartNumberingAfterBreak="0">
+  <w:abstractNum w:abstractNumId="26" w15:restartNumberingAfterBreak="0">
     <w:nsid w:val="3600608E"/>
     <w:multiLevelType w:val="hybridMultilevel"/>
     <w:tmpl w:val="DE62E1FE"/>
@@ -17783,7 +17926,7 @@
       </w:pPr>
     </w:lvl>
   </w:abstractNum>
-  <w:abstractNum w:abstractNumId="26" w15:restartNumberingAfterBreak="0">
+  <w:abstractNum w:abstractNumId="27" w15:restartNumberingAfterBreak="0">
     <w:nsid w:val="423C38F6"/>
     <w:multiLevelType w:val="hybridMultilevel"/>
     <w:tmpl w:val="D6086A82"/>
@@ -17896,7 +18039,7 @@
       </w:rPr>
     </w:lvl>
   </w:abstractNum>
-  <w:abstractNum w:abstractNumId="27" w15:restartNumberingAfterBreak="0">
+  <w:abstractNum w:abstractNumId="28" w15:restartNumberingAfterBreak="0">
     <w:nsid w:val="42F86B0C"/>
     <w:multiLevelType w:val="hybridMultilevel"/>
     <w:tmpl w:val="EFA66A26"/>
@@ -18009,7 +18152,7 @@
       </w:rPr>
     </w:lvl>
   </w:abstractNum>
-  <w:abstractNum w:abstractNumId="28" w15:restartNumberingAfterBreak="0">
+  <w:abstractNum w:abstractNumId="29" w15:restartNumberingAfterBreak="0">
     <w:nsid w:val="49465774"/>
     <w:multiLevelType w:val="hybridMultilevel"/>
     <w:tmpl w:val="7912028E"/>
@@ -18122,7 +18265,7 @@
       </w:rPr>
     </w:lvl>
   </w:abstractNum>
-  <w:abstractNum w:abstractNumId="29" w15:restartNumberingAfterBreak="0">
+  <w:abstractNum w:abstractNumId="30" w15:restartNumberingAfterBreak="0">
     <w:nsid w:val="4CCE3B6E"/>
     <w:multiLevelType w:val="hybridMultilevel"/>
     <w:tmpl w:val="5E36CBE4"/>
@@ -18235,7 +18378,7 @@
       </w:rPr>
     </w:lvl>
   </w:abstractNum>
-  <w:abstractNum w:abstractNumId="30" w15:restartNumberingAfterBreak="0">
+  <w:abstractNum w:abstractNumId="31" w15:restartNumberingAfterBreak="0">
     <w:nsid w:val="5163029D"/>
     <w:multiLevelType w:val="hybridMultilevel"/>
     <w:tmpl w:val="F954CB78"/>
@@ -18321,7 +18464,7 @@
       </w:pPr>
     </w:lvl>
   </w:abstractNum>
-  <w:abstractNum w:abstractNumId="31" w15:restartNumberingAfterBreak="0">
+  <w:abstractNum w:abstractNumId="32" w15:restartNumberingAfterBreak="0">
     <w:nsid w:val="572D2EE3"/>
     <w:multiLevelType w:val="hybridMultilevel"/>
     <w:tmpl w:val="2AAA10C8"/>
@@ -18410,7 +18553,7 @@
       </w:pPr>
     </w:lvl>
   </w:abstractNum>
-  <w:abstractNum w:abstractNumId="32" w15:restartNumberingAfterBreak="0">
+  <w:abstractNum w:abstractNumId="33" w15:restartNumberingAfterBreak="0">
     <w:nsid w:val="5ADF5846"/>
     <w:multiLevelType w:val="hybridMultilevel"/>
     <w:tmpl w:val="16B21E28"/>
@@ -18496,7 +18639,7 @@
       </w:pPr>
     </w:lvl>
   </w:abstractNum>
-  <w:abstractNum w:abstractNumId="33" w15:restartNumberingAfterBreak="0">
+  <w:abstractNum w:abstractNumId="34" w15:restartNumberingAfterBreak="0">
     <w:nsid w:val="610E13F0"/>
     <w:multiLevelType w:val="hybridMultilevel"/>
     <w:tmpl w:val="004E249E"/>
@@ -18582,7 +18725,7 @@
       </w:pPr>
     </w:lvl>
   </w:abstractNum>
-  <w:abstractNum w:abstractNumId="34" w15:restartNumberingAfterBreak="0">
+  <w:abstractNum w:abstractNumId="35" w15:restartNumberingAfterBreak="0">
     <w:nsid w:val="628D06F6"/>
     <w:multiLevelType w:val="hybridMultilevel"/>
     <w:tmpl w:val="351CDEC8"/>
@@ -18668,7 +18811,7 @@
       </w:pPr>
     </w:lvl>
   </w:abstractNum>
-  <w:abstractNum w:abstractNumId="35" w15:restartNumberingAfterBreak="0">
+  <w:abstractNum w:abstractNumId="36" w15:restartNumberingAfterBreak="0">
     <w:nsid w:val="67406278"/>
     <w:multiLevelType w:val="hybridMultilevel"/>
     <w:tmpl w:val="B4D4AE7A"/>
@@ -18781,7 +18924,7 @@
       </w:rPr>
     </w:lvl>
   </w:abstractNum>
-  <w:abstractNum w:abstractNumId="36" w15:restartNumberingAfterBreak="0">
+  <w:abstractNum w:abstractNumId="37" w15:restartNumberingAfterBreak="0">
     <w:nsid w:val="68DB7198"/>
     <w:multiLevelType w:val="hybridMultilevel"/>
     <w:tmpl w:val="42843FAC"/>
@@ -18867,7 +19010,7 @@
       </w:pPr>
     </w:lvl>
   </w:abstractNum>
-  <w:abstractNum w:abstractNumId="37" w15:restartNumberingAfterBreak="0">
+  <w:abstractNum w:abstractNumId="38" w15:restartNumberingAfterBreak="0">
     <w:nsid w:val="6ADD5D33"/>
     <w:multiLevelType w:val="hybridMultilevel"/>
     <w:tmpl w:val="004E249E"/>
@@ -18953,7 +19096,7 @@
       </w:pPr>
     </w:lvl>
   </w:abstractNum>
-  <w:abstractNum w:abstractNumId="38" w15:restartNumberingAfterBreak="0">
+  <w:abstractNum w:abstractNumId="39" w15:restartNumberingAfterBreak="0">
     <w:nsid w:val="6E103DCC"/>
     <w:multiLevelType w:val="hybridMultilevel"/>
     <w:tmpl w:val="C8D2C4AE"/>
@@ -19039,7 +19182,7 @@
       </w:pPr>
     </w:lvl>
   </w:abstractNum>
-  <w:abstractNum w:abstractNumId="39" w15:restartNumberingAfterBreak="0">
+  <w:abstractNum w:abstractNumId="40" w15:restartNumberingAfterBreak="0">
     <w:nsid w:val="72697B41"/>
     <w:multiLevelType w:val="hybridMultilevel"/>
     <w:tmpl w:val="6B46EEB6"/>
@@ -19125,7 +19268,7 @@
       </w:pPr>
     </w:lvl>
   </w:abstractNum>
-  <w:abstractNum w:abstractNumId="40" w15:restartNumberingAfterBreak="0">
+  <w:abstractNum w:abstractNumId="41" w15:restartNumberingAfterBreak="0">
     <w:nsid w:val="75E8154B"/>
     <w:multiLevelType w:val="hybridMultilevel"/>
     <w:tmpl w:val="351CDEC8"/>
@@ -19212,46 +19355,46 @@
     </w:lvl>
   </w:abstractNum>
   <w:num w:numId="1">
-    <w:abstractNumId w:val="29"/>
+    <w:abstractNumId w:val="30"/>
   </w:num>
   <w:num w:numId="2">
-    <w:abstractNumId w:val="26"/>
+    <w:abstractNumId w:val="27"/>
   </w:num>
   <w:num w:numId="3">
-    <w:abstractNumId w:val="11"/>
+    <w:abstractNumId w:val="12"/>
   </w:num>
   <w:num w:numId="4">
-    <w:abstractNumId w:val="19"/>
+    <w:abstractNumId w:val="20"/>
   </w:num>
   <w:num w:numId="5">
     <w:abstractNumId w:val="0"/>
   </w:num>
   <w:num w:numId="6">
-    <w:abstractNumId w:val="22"/>
+    <w:abstractNumId w:val="23"/>
   </w:num>
   <w:num w:numId="7">
-    <w:abstractNumId w:val="40"/>
+    <w:abstractNumId w:val="41"/>
   </w:num>
   <w:num w:numId="8">
-    <w:abstractNumId w:val="23"/>
+    <w:abstractNumId w:val="24"/>
   </w:num>
   <w:num w:numId="9">
     <w:abstractNumId w:val="6"/>
   </w:num>
   <w:num w:numId="10">
-    <w:abstractNumId w:val="39"/>
+    <w:abstractNumId w:val="40"/>
   </w:num>
   <w:num w:numId="11">
-    <w:abstractNumId w:val="14"/>
+    <w:abstractNumId w:val="15"/>
   </w:num>
   <w:num w:numId="12">
-    <w:abstractNumId w:val="20"/>
+    <w:abstractNumId w:val="21"/>
   </w:num>
   <w:num w:numId="13">
     <w:abstractNumId w:val="3"/>
   </w:num>
   <w:num w:numId="14">
-    <w:abstractNumId w:val="16"/>
+    <w:abstractNumId w:val="17"/>
   </w:num>
   <w:num w:numId="15">
     <w:abstractNumId w:val="2"/>
@@ -19260,13 +19403,13 @@
     <w:abstractNumId w:val="4"/>
   </w:num>
   <w:num w:numId="17">
-    <w:abstractNumId w:val="35"/>
+    <w:abstractNumId w:val="36"/>
   </w:num>
   <w:num w:numId="18">
-    <w:abstractNumId w:val="15"/>
+    <w:abstractNumId w:val="16"/>
   </w:num>
   <w:num w:numId="19">
-    <w:abstractNumId w:val="28"/>
+    <w:abstractNumId w:val="29"/>
   </w:num>
   <w:num w:numId="20">
     <w:abstractNumId w:val="8"/>
@@ -19275,25 +19418,25 @@
     <w:abstractNumId w:val="9"/>
   </w:num>
   <w:num w:numId="22">
-    <w:abstractNumId w:val="32"/>
+    <w:abstractNumId w:val="33"/>
   </w:num>
   <w:num w:numId="23">
-    <w:abstractNumId w:val="33"/>
+    <w:abstractNumId w:val="34"/>
   </w:num>
   <w:num w:numId="24">
     <w:abstractNumId w:val="7"/>
   </w:num>
   <w:num w:numId="25">
-    <w:abstractNumId w:val="27"/>
+    <w:abstractNumId w:val="28"/>
   </w:num>
   <w:num w:numId="26">
-    <w:abstractNumId w:val="37"/>
+    <w:abstractNumId w:val="38"/>
   </w:num>
   <w:num w:numId="27">
-    <w:abstractNumId w:val="21"/>
+    <w:abstractNumId w:val="22"/>
   </w:num>
   <w:num w:numId="28">
-    <w:abstractNumId w:val="19"/>
+    <w:abstractNumId w:val="20"/>
     <w:lvlOverride w:ilvl="0">
       <w:startOverride w:val="1"/>
     </w:lvlOverride>
@@ -19323,46 +19466,49 @@
     </w:lvlOverride>
   </w:num>
   <w:num w:numId="29">
-    <w:abstractNumId w:val="25"/>
+    <w:abstractNumId w:val="26"/>
   </w:num>
   <w:num w:numId="30">
-    <w:abstractNumId w:val="12"/>
+    <w:abstractNumId w:val="13"/>
   </w:num>
   <w:num w:numId="31">
     <w:abstractNumId w:val="1"/>
   </w:num>
   <w:num w:numId="32">
-    <w:abstractNumId w:val="31"/>
+    <w:abstractNumId w:val="32"/>
   </w:num>
   <w:num w:numId="33">
-    <w:abstractNumId w:val="38"/>
+    <w:abstractNumId w:val="39"/>
   </w:num>
   <w:num w:numId="34">
-    <w:abstractNumId w:val="18"/>
+    <w:abstractNumId w:val="19"/>
   </w:num>
   <w:num w:numId="35">
     <w:abstractNumId w:val="10"/>
   </w:num>
   <w:num w:numId="36">
-    <w:abstractNumId w:val="36"/>
+    <w:abstractNumId w:val="37"/>
   </w:num>
   <w:num w:numId="37">
-    <w:abstractNumId w:val="17"/>
+    <w:abstractNumId w:val="18"/>
   </w:num>
   <w:num w:numId="38">
-    <w:abstractNumId w:val="34"/>
+    <w:abstractNumId w:val="35"/>
   </w:num>
   <w:num w:numId="39">
-    <w:abstractNumId w:val="30"/>
+    <w:abstractNumId w:val="31"/>
   </w:num>
   <w:num w:numId="40">
-    <w:abstractNumId w:val="13"/>
+    <w:abstractNumId w:val="14"/>
   </w:num>
   <w:num w:numId="41">
     <w:abstractNumId w:val="5"/>
   </w:num>
   <w:num w:numId="42">
-    <w:abstractNumId w:val="24"/>
+    <w:abstractNumId w:val="25"/>
+  </w:num>
+  <w:num w:numId="43">
+    <w:abstractNumId w:val="11"/>
   </w:num>
 </w:numbering>
 </file>
@@ -20292,7 +20438,7 @@
 </file>
 
 <file path=customXml/itemProps1.xml><?xml version="1.0" encoding="utf-8"?>
-<ds:datastoreItem xmlns:ds="http://schemas.openxmlformats.org/officeDocument/2006/customXml" ds:itemID="{B6E229DA-4C1B-4EA1-8513-1503DF891D5B}">
+<ds:datastoreItem xmlns:ds="http://schemas.openxmlformats.org/officeDocument/2006/customXml" ds:itemID="{5CECBAF2-9228-4DBC-B61A-C3D1F2DB156F}">
   <ds:schemaRefs>
     <ds:schemaRef ds:uri="http://schemas.openxmlformats.org/officeDocument/2006/bibliography"/>
   </ds:schemaRefs>

</xml_diff>